<commit_message>
Final, added task 3
</commit_message>
<xml_diff>
--- a/Meridional_Heat_Transport_Tutorial/Meridional Heat Transport Tutorial Tasks.docx
+++ b/Meridional_Heat_Transport_Tutorial/Meridional Heat Transport Tutorial Tasks.docx
@@ -4,37 +4,16 @@
   <w:body>
     <w:p>
       <w:pPr>
-        <w:shd w:val="clear" w:color="auto" w:fill="FFFFFF"/>
-        <w:spacing w:after="100" w:afterAutospacing="1" w:line="240" w:lineRule="auto"/>
-        <w:outlineLvl w:val="0"/>
-        <w:rPr>
-          <w:rFonts w:ascii="Open Sans" w:eastAsia="Times New Roman" w:hAnsi="Open Sans" w:cs="Open Sans"/>
-          <w:b/>
-          <w:bCs/>
-          <w:color w:val="1D2125"/>
-          <w:kern w:val="36"/>
-          <w:sz w:val="48"/>
-          <w:szCs w:val="48"/>
-          <w:lang w:eastAsia="en-NZ"/>
-          <w14:ligatures w14:val="none"/>
-        </w:rPr>
+        <w:pStyle w:val="Heading1"/>
       </w:pPr>
       <w:r>
-        <w:rPr>
-          <w:rFonts w:ascii="Open Sans" w:eastAsia="Times New Roman" w:hAnsi="Open Sans" w:cs="Open Sans"/>
-          <w:b/>
-          <w:bCs/>
-          <w:color w:val="1D2125"/>
-          <w:kern w:val="36"/>
-          <w:sz w:val="48"/>
-          <w:szCs w:val="48"/>
-          <w:lang w:eastAsia="en-NZ"/>
-          <w14:ligatures w14:val="none"/>
-        </w:rPr>
         <w:t>Meridional Heat Transport Tutorial Tasks</w:t>
       </w:r>
     </w:p>
     <w:p>
+      <w:pPr>
+        <w:pStyle w:val="Heading2"/>
+      </w:pPr>
       <w:r>
         <w:t>Task 1:</w:t>
       </w:r>
@@ -45,9 +24,9 @@
           <w:noProof/>
         </w:rPr>
         <w:drawing>
-          <wp:inline distT="0" distB="0" distL="0" distR="0" wp14:anchorId="14C42A42" wp14:editId="41EA5DEC">
-            <wp:extent cx="3611383" cy="2065020"/>
-            <wp:effectExtent l="0" t="0" r="8255" b="0"/>
+          <wp:inline distT="0" distB="0" distL="0" distR="0" wp14:anchorId="14C42A42" wp14:editId="4C474332">
+            <wp:extent cx="3600000" cy="2058511"/>
+            <wp:effectExtent l="0" t="0" r="635" b="0"/>
             <wp:docPr id="1054420196" name="Picture 1"/>
             <wp:cNvGraphicFramePr>
               <a:graphicFrameLocks xmlns:a="http://schemas.openxmlformats.org/drawingml/2006/main" noChangeAspect="1"/>
@@ -77,7 +56,7 @@
                   <pic:spPr bwMode="auto">
                     <a:xfrm>
                       <a:off x="0" y="0"/>
-                      <a:ext cx="3615141" cy="2067169"/>
+                      <a:ext cx="3600000" cy="2058511"/>
                     </a:xfrm>
                     <a:prstGeom prst="rect">
                       <a:avLst/>
@@ -99,10 +78,24 @@
         <w:ind w:firstLine="720"/>
       </w:pPr>
       <w:r>
-        <w:t>Fig 1: Original figure reproduced.</w:t>
-      </w:r>
-    </w:p>
-    <w:p>
+        <w:t>Fig 1: Original figure reproduced</w:t>
+      </w:r>
+      <w:r>
+        <w:t xml:space="preserve"> (annual mean 2001)</w:t>
+      </w:r>
+      <w:r>
+        <w:t>.</w:t>
+      </w:r>
+    </w:p>
+    <w:p>
+      <w:r>
+        <w:t>The figure is recreated after understanding and running the code.</w:t>
+      </w:r>
+    </w:p>
+    <w:p>
+      <w:pPr>
+        <w:pStyle w:val="Heading2"/>
+      </w:pPr>
       <w:r>
         <w:t>Task 2:</w:t>
       </w:r>
@@ -119,9 +112,9 @@
           <w:noProof/>
         </w:rPr>
         <w:drawing>
-          <wp:inline distT="0" distB="0" distL="0" distR="0" wp14:anchorId="680AE58F" wp14:editId="29CD3EAE">
-            <wp:extent cx="3744646" cy="2141220"/>
-            <wp:effectExtent l="0" t="0" r="8255" b="0"/>
+          <wp:inline distT="0" distB="0" distL="0" distR="0" wp14:anchorId="680AE58F" wp14:editId="6B6CE983">
+            <wp:extent cx="3600000" cy="2058510"/>
+            <wp:effectExtent l="0" t="0" r="635" b="0"/>
             <wp:docPr id="902642861" name="Picture 2" descr="A graph of a graph of a graph&#10;&#10;Description automatically generated with medium confidence"/>
             <wp:cNvGraphicFramePr>
               <a:graphicFrameLocks xmlns:a="http://schemas.openxmlformats.org/drawingml/2006/main" noChangeAspect="1"/>
@@ -151,7 +144,7 @@
                   <pic:spPr bwMode="auto">
                     <a:xfrm>
                       <a:off x="0" y="0"/>
-                      <a:ext cx="3748705" cy="2143541"/>
+                      <a:ext cx="3600000" cy="2058510"/>
                     </a:xfrm>
                     <a:prstGeom prst="rect">
                       <a:avLst/>
@@ -169,6 +162,9 @@
       </w:r>
     </w:p>
     <w:p>
+      <w:pPr>
+        <w:ind w:firstLine="720"/>
+      </w:pPr>
       <w:r>
         <w:t xml:space="preserve">Fig 2: Energy balance during </w:t>
       </w:r>
@@ -176,11 +172,85 @@
         <w:t>Austral summer</w:t>
       </w:r>
       <w:r>
+        <w:t xml:space="preserve"> 2000-2001</w:t>
+      </w:r>
+      <w:r>
         <w:t>.</w:t>
       </w:r>
     </w:p>
     <w:p>
       <w:r>
+        <w:rPr>
+          <w:noProof/>
+        </w:rPr>
+        <w:drawing>
+          <wp:inline distT="0" distB="0" distL="0" distR="0" wp14:anchorId="1B666CFC" wp14:editId="1882C283">
+            <wp:extent cx="3600000" cy="2058510"/>
+            <wp:effectExtent l="0" t="0" r="635" b="0"/>
+            <wp:docPr id="1796247647" name="Picture 4"/>
+            <wp:cNvGraphicFramePr>
+              <a:graphicFrameLocks xmlns:a="http://schemas.openxmlformats.org/drawingml/2006/main" noChangeAspect="1"/>
+            </wp:cNvGraphicFramePr>
+            <a:graphic xmlns:a="http://schemas.openxmlformats.org/drawingml/2006/main">
+              <a:graphicData uri="http://schemas.openxmlformats.org/drawingml/2006/picture">
+                <pic:pic xmlns:pic="http://schemas.openxmlformats.org/drawingml/2006/picture">
+                  <pic:nvPicPr>
+                    <pic:cNvPr id="0" name="Picture 4"/>
+                    <pic:cNvPicPr>
+                      <a:picLocks noChangeAspect="1" noChangeArrowheads="1"/>
+                    </pic:cNvPicPr>
+                  </pic:nvPicPr>
+                  <pic:blipFill>
+                    <a:blip r:embed="rId6" cstate="print">
+                      <a:extLst>
+                        <a:ext uri="{28A0092B-C50C-407E-A947-70E740481C1C}">
+                          <a14:useLocalDpi xmlns:a14="http://schemas.microsoft.com/office/drawing/2010/main" val="0"/>
+                        </a:ext>
+                      </a:extLst>
+                    </a:blip>
+                    <a:srcRect/>
+                    <a:stretch>
+                      <a:fillRect/>
+                    </a:stretch>
+                  </pic:blipFill>
+                  <pic:spPr bwMode="auto">
+                    <a:xfrm>
+                      <a:off x="0" y="0"/>
+                      <a:ext cx="3600000" cy="2058510"/>
+                    </a:xfrm>
+                    <a:prstGeom prst="rect">
+                      <a:avLst/>
+                    </a:prstGeom>
+                    <a:noFill/>
+                    <a:ln>
+                      <a:noFill/>
+                    </a:ln>
+                  </pic:spPr>
+                </pic:pic>
+              </a:graphicData>
+            </a:graphic>
+          </wp:inline>
+        </w:drawing>
+      </w:r>
+    </w:p>
+    <w:p>
+      <w:r>
+        <w:tab/>
+        <w:t xml:space="preserve">Fig 3: </w:t>
+      </w:r>
+      <w:r>
+        <w:t xml:space="preserve">Energy balance during Austral </w:t>
+      </w:r>
+      <w:r>
+        <w:t>winter</w:t>
+      </w:r>
+      <w:r>
+        <w:t xml:space="preserve"> 2001.</w:t>
+      </w:r>
+    </w:p>
+    <w:p>
+      <w:r>
+        <w:lastRenderedPageBreak/>
         <w:t xml:space="preserve">There is a clear peak at lower latitudes in the </w:t>
       </w:r>
       <w:r>
@@ -188,6 +258,535 @@
       </w:r>
       <w:r>
         <w:t xml:space="preserve"> and at higher latitudes in Austral winter. This represents the orientation w.r.t the sun, that is, the southern hemisphere getting more sun than northern hemisphere in southern hemisphere summer and vice versa even though averaged over the whole year the equator gets the most sun.</w:t>
+      </w:r>
+    </w:p>
+    <w:p/>
+    <w:p>
+      <w:pPr>
+        <w:pStyle w:val="Heading2"/>
+      </w:pPr>
+      <w:r>
+        <w:t>Task 4:</w:t>
+      </w:r>
+    </w:p>
+    <w:p/>
+    <w:p>
+      <w:r>
+        <w:t>The meridional heat transport data was found by passing net flux data for the year 2001 to the</w:t>
+      </w:r>
+      <w:r>
+        <w:t xml:space="preserve"> </w:t>
+      </w:r>
+      <w:r>
+        <w:t>“</w:t>
+      </w:r>
+      <w:r>
+        <w:t>inferred_heat_transport</w:t>
+      </w:r>
+      <w:r>
+        <w:t>” function, this was then plotted against latitude.</w:t>
+      </w:r>
+    </w:p>
+    <w:p>
+      <w:r>
+        <w:rPr>
+          <w:noProof/>
+        </w:rPr>
+        <w:drawing>
+          <wp:anchor distT="0" distB="0" distL="114300" distR="114300" simplePos="0" relativeHeight="251658240" behindDoc="0" locked="0" layoutInCell="1" allowOverlap="1" wp14:anchorId="1C8FAE8C" wp14:editId="40AF19EF">
+            <wp:simplePos x="0" y="0"/>
+            <wp:positionH relativeFrom="margin">
+              <wp:align>center</wp:align>
+            </wp:positionH>
+            <wp:positionV relativeFrom="paragraph">
+              <wp:posOffset>5715</wp:posOffset>
+            </wp:positionV>
+            <wp:extent cx="3771900" cy="6599555"/>
+            <wp:effectExtent l="0" t="0" r="0" b="0"/>
+            <wp:wrapSquare wrapText="bothSides"/>
+            <wp:docPr id="164219296" name="Picture 5"/>
+            <wp:cNvGraphicFramePr>
+              <a:graphicFrameLocks xmlns:a="http://schemas.openxmlformats.org/drawingml/2006/main" noChangeAspect="1"/>
+            </wp:cNvGraphicFramePr>
+            <a:graphic xmlns:a="http://schemas.openxmlformats.org/drawingml/2006/main">
+              <a:graphicData uri="http://schemas.openxmlformats.org/drawingml/2006/picture">
+                <pic:pic xmlns:pic="http://schemas.openxmlformats.org/drawingml/2006/picture">
+                  <pic:nvPicPr>
+                    <pic:cNvPr id="0" name="Picture 5"/>
+                    <pic:cNvPicPr>
+                      <a:picLocks noChangeAspect="1" noChangeArrowheads="1"/>
+                    </pic:cNvPicPr>
+                  </pic:nvPicPr>
+                  <pic:blipFill>
+                    <a:blip r:embed="rId7" cstate="print">
+                      <a:extLst>
+                        <a:ext uri="{28A0092B-C50C-407E-A947-70E740481C1C}">
+                          <a14:useLocalDpi xmlns:a14="http://schemas.microsoft.com/office/drawing/2010/main" val="0"/>
+                        </a:ext>
+                      </a:extLst>
+                    </a:blip>
+                    <a:srcRect/>
+                    <a:stretch>
+                      <a:fillRect/>
+                    </a:stretch>
+                  </pic:blipFill>
+                  <pic:spPr bwMode="auto">
+                    <a:xfrm>
+                      <a:off x="0" y="0"/>
+                      <a:ext cx="3771900" cy="6599555"/>
+                    </a:xfrm>
+                    <a:prstGeom prst="rect">
+                      <a:avLst/>
+                    </a:prstGeom>
+                    <a:noFill/>
+                    <a:ln>
+                      <a:noFill/>
+                    </a:ln>
+                  </pic:spPr>
+                </pic:pic>
+              </a:graphicData>
+            </a:graphic>
+            <wp14:sizeRelH relativeFrom="margin">
+              <wp14:pctWidth>0</wp14:pctWidth>
+            </wp14:sizeRelH>
+            <wp14:sizeRelV relativeFrom="margin">
+              <wp14:pctHeight>0</wp14:pctHeight>
+            </wp14:sizeRelV>
+          </wp:anchor>
+        </w:drawing>
+      </w:r>
+    </w:p>
+    <w:p/>
+    <w:p/>
+    <w:p/>
+    <w:p/>
+    <w:p/>
+    <w:p>
+      <w:r>
+        <w:rPr>
+          <w:noProof/>
+        </w:rPr>
+        <mc:AlternateContent>
+          <mc:Choice Requires="wps">
+            <w:drawing>
+              <wp:anchor distT="45720" distB="45720" distL="114300" distR="114300" simplePos="0" relativeHeight="251660288" behindDoc="0" locked="0" layoutInCell="1" allowOverlap="1" wp14:anchorId="2C210E4B" wp14:editId="7AF7DA28">
+                <wp:simplePos x="0" y="0"/>
+                <wp:positionH relativeFrom="margin">
+                  <wp:align>center</wp:align>
+                </wp:positionH>
+                <wp:positionV relativeFrom="paragraph">
+                  <wp:posOffset>4650740</wp:posOffset>
+                </wp:positionV>
+                <wp:extent cx="1943100" cy="1404620"/>
+                <wp:effectExtent l="0" t="0" r="0" b="1270"/>
+                <wp:wrapSquare wrapText="bothSides"/>
+                <wp:docPr id="217" name="Text Box 2"/>
+                <wp:cNvGraphicFramePr>
+                  <a:graphicFrameLocks xmlns:a="http://schemas.openxmlformats.org/drawingml/2006/main"/>
+                </wp:cNvGraphicFramePr>
+                <a:graphic xmlns:a="http://schemas.openxmlformats.org/drawingml/2006/main">
+                  <a:graphicData uri="http://schemas.microsoft.com/office/word/2010/wordprocessingShape">
+                    <wps:wsp>
+                      <wps:cNvSpPr txBox="1">
+                        <a:spLocks noChangeArrowheads="1"/>
+                      </wps:cNvSpPr>
+                      <wps:spPr bwMode="auto">
+                        <a:xfrm>
+                          <a:off x="0" y="0"/>
+                          <a:ext cx="1943100" cy="1404620"/>
+                        </a:xfrm>
+                        <a:prstGeom prst="rect">
+                          <a:avLst/>
+                        </a:prstGeom>
+                        <a:solidFill>
+                          <a:srgbClr val="FFFFFF"/>
+                        </a:solidFill>
+                        <a:ln w="9525">
+                          <a:noFill/>
+                          <a:miter lim="800000"/>
+                          <a:headEnd/>
+                          <a:tailEnd/>
+                        </a:ln>
+                      </wps:spPr>
+                      <wps:txbx>
+                        <w:txbxContent>
+                          <w:p>
+                            <w:r>
+                              <w:t>Fig 4: Meridional heat transport annual mean 2001</w:t>
+                            </w:r>
+                            <w:r>
+                              <w:t>.</w:t>
+                            </w:r>
+                          </w:p>
+                        </w:txbxContent>
+                      </wps:txbx>
+                      <wps:bodyPr rot="0" vert="horz" wrap="square" lIns="91440" tIns="45720" rIns="91440" bIns="45720" anchor="t" anchorCtr="0">
+                        <a:spAutoFit/>
+                      </wps:bodyPr>
+                    </wps:wsp>
+                  </a:graphicData>
+                </a:graphic>
+                <wp14:sizeRelH relativeFrom="margin">
+                  <wp14:pctWidth>0</wp14:pctWidth>
+                </wp14:sizeRelH>
+                <wp14:sizeRelV relativeFrom="margin">
+                  <wp14:pctHeight>20000</wp14:pctHeight>
+                </wp14:sizeRelV>
+              </wp:anchor>
+            </w:drawing>
+          </mc:Choice>
+          <mc:Fallback>
+            <w:pict>
+              <v:shapetype w14:anchorId="2C210E4B" id="_x0000_t202" coordsize="21600,21600" o:spt="202" path="m,l,21600r21600,l21600,xe">
+                <v:stroke joinstyle="miter"/>
+                <v:path gradientshapeok="t" o:connecttype="rect"/>
+              </v:shapetype>
+              <v:shape id="Text Box 2" o:spid="_x0000_s1026" type="#_x0000_t202" style="position:absolute;margin-left:0;margin-top:366.2pt;width:153pt;height:110.6pt;z-index:251660288;visibility:visible;mso-wrap-style:square;mso-width-percent:0;mso-height-percent:200;mso-wrap-distance-left:9pt;mso-wrap-distance-top:3.6pt;mso-wrap-distance-right:9pt;mso-wrap-distance-bottom:3.6pt;mso-position-horizontal:center;mso-position-horizontal-relative:margin;mso-position-vertical:absolute;mso-position-vertical-relative:text;mso-width-percent:0;mso-height-percent:200;mso-width-relative:margin;mso-height-relative:margin;v-text-anchor:top" o:gfxdata="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" stroked="f">
+                <v:textbox style="mso-fit-shape-to-text:t">
+                  <w:txbxContent>
+                    <w:p>
+                      <w:r>
+                        <w:t>Fig 4: Meridional heat transport annual mean 2001</w:t>
+                      </w:r>
+                      <w:r>
+                        <w:t>.</w:t>
+                      </w:r>
+                    </w:p>
+                  </w:txbxContent>
+                </v:textbox>
+                <w10:wrap type="square" anchorx="margin"/>
+              </v:shape>
+            </w:pict>
+          </mc:Fallback>
+        </mc:AlternateContent>
+      </w:r>
+    </w:p>
+    <w:p>
+      <w:pPr>
+        <w:pStyle w:val="Heading2"/>
+      </w:pPr>
+      <w:r>
+        <w:lastRenderedPageBreak/>
+        <w:t>Task 5:</w:t>
+      </w:r>
+    </w:p>
+    <w:p>
+      <w:r>
+        <w:rPr>
+          <w:noProof/>
+        </w:rPr>
+        <mc:AlternateContent>
+          <mc:Choice Requires="wps">
+            <w:drawing>
+              <wp:anchor distT="45720" distB="45720" distL="114300" distR="114300" simplePos="0" relativeHeight="251663360" behindDoc="0" locked="0" layoutInCell="1" allowOverlap="1" wp14:anchorId="5EC4D9B6" wp14:editId="284E39AD">
+                <wp:simplePos x="0" y="0"/>
+                <wp:positionH relativeFrom="column">
+                  <wp:posOffset>312420</wp:posOffset>
+                </wp:positionH>
+                <wp:positionV relativeFrom="paragraph">
+                  <wp:posOffset>4765675</wp:posOffset>
+                </wp:positionV>
+                <wp:extent cx="2171700" cy="487680"/>
+                <wp:effectExtent l="0" t="0" r="0" b="7620"/>
+                <wp:wrapTopAndBottom/>
+                <wp:docPr id="1049850988" name="Text Box 2"/>
+                <wp:cNvGraphicFramePr>
+                  <a:graphicFrameLocks xmlns:a="http://schemas.openxmlformats.org/drawingml/2006/main"/>
+                </wp:cNvGraphicFramePr>
+                <a:graphic xmlns:a="http://schemas.openxmlformats.org/drawingml/2006/main">
+                  <a:graphicData uri="http://schemas.microsoft.com/office/word/2010/wordprocessingShape">
+                    <wps:wsp>
+                      <wps:cNvSpPr txBox="1">
+                        <a:spLocks noChangeArrowheads="1"/>
+                      </wps:cNvSpPr>
+                      <wps:spPr bwMode="auto">
+                        <a:xfrm>
+                          <a:off x="0" y="0"/>
+                          <a:ext cx="2171700" cy="487680"/>
+                        </a:xfrm>
+                        <a:prstGeom prst="rect">
+                          <a:avLst/>
+                        </a:prstGeom>
+                        <a:solidFill>
+                          <a:srgbClr val="FFFFFF"/>
+                        </a:solidFill>
+                        <a:ln w="9525">
+                          <a:noFill/>
+                          <a:miter lim="800000"/>
+                          <a:headEnd/>
+                          <a:tailEnd/>
+                        </a:ln>
+                      </wps:spPr>
+                      <wps:txbx>
+                        <w:txbxContent>
+                          <w:p>
+                            <w:r>
+                              <w:t>Fig 5: Meridional heat transport mean Austral summer 2000-2001</w:t>
+                            </w:r>
+                            <w:r>
+                              <w:t>.</w:t>
+                            </w:r>
+                          </w:p>
+                        </w:txbxContent>
+                      </wps:txbx>
+                      <wps:bodyPr rot="0" vert="horz" wrap="square" lIns="91440" tIns="45720" rIns="91440" bIns="45720" anchor="t" anchorCtr="0">
+                        <a:noAutofit/>
+                      </wps:bodyPr>
+                    </wps:wsp>
+                  </a:graphicData>
+                </a:graphic>
+                <wp14:sizeRelH relativeFrom="margin">
+                  <wp14:pctWidth>0</wp14:pctWidth>
+                </wp14:sizeRelH>
+                <wp14:sizeRelV relativeFrom="margin">
+                  <wp14:pctHeight>0</wp14:pctHeight>
+                </wp14:sizeRelV>
+              </wp:anchor>
+            </w:drawing>
+          </mc:Choice>
+          <mc:Fallback>
+            <w:pict>
+              <v:shape w14:anchorId="5EC4D9B6" id="_x0000_s1027" type="#_x0000_t202" style="position:absolute;margin-left:24.6pt;margin-top:375.25pt;width:171pt;height:38.4pt;z-index:251663360;visibility:visible;mso-wrap-style:square;mso-width-percent:0;mso-height-percent:0;mso-wrap-distance-left:9pt;mso-wrap-distance-top:3.6pt;mso-wrap-distance-right:9pt;mso-wrap-distance-bottom:3.6pt;mso-position-horizontal:absolute;mso-position-horizontal-relative:text;mso-position-vertical:absolute;mso-position-vertical-relative:text;mso-width-percent:0;mso-height-percent:0;mso-width-relative:margin;mso-height-relative:margin;v-text-anchor:top" o:gfxdata="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" stroked="f">
+                <v:textbox>
+                  <w:txbxContent>
+                    <w:p>
+                      <w:r>
+                        <w:t>Fig 5: Meridional heat transport mean Austral summer 2000-2001</w:t>
+                      </w:r>
+                      <w:r>
+                        <w:t>.</w:t>
+                      </w:r>
+                    </w:p>
+                  </w:txbxContent>
+                </v:textbox>
+                <w10:wrap type="topAndBottom"/>
+              </v:shape>
+            </w:pict>
+          </mc:Fallback>
+        </mc:AlternateContent>
+      </w:r>
+      <w:r>
+        <w:rPr>
+          <w:noProof/>
+        </w:rPr>
+        <mc:AlternateContent>
+          <mc:Choice Requires="wps">
+            <w:drawing>
+              <wp:anchor distT="0" distB="0" distL="114300" distR="114300" simplePos="0" relativeHeight="251661312" behindDoc="0" locked="0" layoutInCell="1" allowOverlap="1" wp14:anchorId="5EF33462" wp14:editId="07182201">
+                <wp:simplePos x="0" y="0"/>
+                <wp:positionH relativeFrom="column">
+                  <wp:posOffset>3002280</wp:posOffset>
+                </wp:positionH>
+                <wp:positionV relativeFrom="paragraph">
+                  <wp:posOffset>4721225</wp:posOffset>
+                </wp:positionV>
+                <wp:extent cx="2011680" cy="518160"/>
+                <wp:effectExtent l="0" t="0" r="7620" b="0"/>
+                <wp:wrapTopAndBottom/>
+                <wp:docPr id="390759866" name="Text Box 2"/>
+                <wp:cNvGraphicFramePr>
+                  <a:graphicFrameLocks xmlns:a="http://schemas.openxmlformats.org/drawingml/2006/main"/>
+                </wp:cNvGraphicFramePr>
+                <a:graphic xmlns:a="http://schemas.openxmlformats.org/drawingml/2006/main">
+                  <a:graphicData uri="http://schemas.microsoft.com/office/word/2010/wordprocessingShape">
+                    <wps:wsp>
+                      <wps:cNvSpPr txBox="1">
+                        <a:spLocks noChangeArrowheads="1"/>
+                      </wps:cNvSpPr>
+                      <wps:spPr bwMode="auto">
+                        <a:xfrm>
+                          <a:off x="0" y="0"/>
+                          <a:ext cx="2011680" cy="518160"/>
+                        </a:xfrm>
+                        <a:prstGeom prst="rect">
+                          <a:avLst/>
+                        </a:prstGeom>
+                        <a:solidFill>
+                          <a:srgbClr val="FFFFFF"/>
+                        </a:solidFill>
+                        <a:ln w="9525">
+                          <a:noFill/>
+                          <a:miter lim="800000"/>
+                          <a:headEnd/>
+                          <a:tailEnd/>
+                        </a:ln>
+                      </wps:spPr>
+                      <wps:txbx>
+                        <w:txbxContent>
+                          <w:p>
+                            <w:r>
+                              <w:t xml:space="preserve">Fig </w:t>
+                            </w:r>
+                            <w:r>
+                              <w:t>6</w:t>
+                            </w:r>
+                            <w:r>
+                              <w:t xml:space="preserve">: Meridional heat transport mean Austral </w:t>
+                            </w:r>
+                            <w:r>
+                              <w:t>winter</w:t>
+                            </w:r>
+                            <w:r>
+                              <w:t xml:space="preserve"> 2001</w:t>
+                            </w:r>
+                            <w:r>
+                              <w:t>.</w:t>
+                            </w:r>
+                          </w:p>
+                        </w:txbxContent>
+                      </wps:txbx>
+                      <wps:bodyPr rot="0" vert="horz" wrap="square" lIns="91440" tIns="45720" rIns="91440" bIns="45720" anchor="t" anchorCtr="0">
+                        <a:noAutofit/>
+                      </wps:bodyPr>
+                    </wps:wsp>
+                  </a:graphicData>
+                </a:graphic>
+              </wp:anchor>
+            </w:drawing>
+          </mc:Choice>
+          <mc:Fallback>
+            <w:pict>
+              <v:shape w14:anchorId="5EF33462" id="_x0000_s1028" type="#_x0000_t202" style="position:absolute;margin-left:236.4pt;margin-top:371.75pt;width:158.4pt;height:40.8pt;z-index:251661312;visibility:visible;mso-wrap-style:square;mso-wrap-distance-left:9pt;mso-wrap-distance-top:0;mso-wrap-distance-right:9pt;mso-wrap-distance-bottom:0;mso-position-horizontal:absolute;mso-position-horizontal-relative:text;mso-position-vertical:absolute;mso-position-vertical-relative:text;v-text-anchor:top" o:gfxdata="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" stroked="f">
+                <v:textbox>
+                  <w:txbxContent>
+                    <w:p>
+                      <w:r>
+                        <w:t xml:space="preserve">Fig </w:t>
+                      </w:r>
+                      <w:r>
+                        <w:t>6</w:t>
+                      </w:r>
+                      <w:r>
+                        <w:t xml:space="preserve">: Meridional heat transport mean Austral </w:t>
+                      </w:r>
+                      <w:r>
+                        <w:t>winter</w:t>
+                      </w:r>
+                      <w:r>
+                        <w:t xml:space="preserve"> 2001</w:t>
+                      </w:r>
+                      <w:r>
+                        <w:t>.</w:t>
+                      </w:r>
+                    </w:p>
+                  </w:txbxContent>
+                </v:textbox>
+                <w10:wrap type="topAndBottom"/>
+              </v:shape>
+            </w:pict>
+          </mc:Fallback>
+        </mc:AlternateContent>
+      </w:r>
+      <w:r>
+        <w:rPr>
+          <w:noProof/>
+        </w:rPr>
+        <w:drawing>
+          <wp:inline distT="0" distB="0" distL="0" distR="0" wp14:anchorId="218AE03C" wp14:editId="7FC3B557">
+            <wp:extent cx="2674961" cy="4680000"/>
+            <wp:effectExtent l="0" t="0" r="0" b="6350"/>
+            <wp:docPr id="1099507604" name="Picture 6"/>
+            <wp:cNvGraphicFramePr>
+              <a:graphicFrameLocks xmlns:a="http://schemas.openxmlformats.org/drawingml/2006/main" noChangeAspect="1"/>
+            </wp:cNvGraphicFramePr>
+            <a:graphic xmlns:a="http://schemas.openxmlformats.org/drawingml/2006/main">
+              <a:graphicData uri="http://schemas.openxmlformats.org/drawingml/2006/picture">
+                <pic:pic xmlns:pic="http://schemas.openxmlformats.org/drawingml/2006/picture">
+                  <pic:nvPicPr>
+                    <pic:cNvPr id="0" name="Picture 6"/>
+                    <pic:cNvPicPr>
+                      <a:picLocks noChangeAspect="1" noChangeArrowheads="1"/>
+                    </pic:cNvPicPr>
+                  </pic:nvPicPr>
+                  <pic:blipFill>
+                    <a:blip r:embed="rId8" cstate="print">
+                      <a:extLst>
+                        <a:ext uri="{28A0092B-C50C-407E-A947-70E740481C1C}">
+                          <a14:useLocalDpi xmlns:a14="http://schemas.microsoft.com/office/drawing/2010/main" val="0"/>
+                        </a:ext>
+                      </a:extLst>
+                    </a:blip>
+                    <a:srcRect/>
+                    <a:stretch>
+                      <a:fillRect/>
+                    </a:stretch>
+                  </pic:blipFill>
+                  <pic:spPr bwMode="auto">
+                    <a:xfrm>
+                      <a:off x="0" y="0"/>
+                      <a:ext cx="2674961" cy="4680000"/>
+                    </a:xfrm>
+                    <a:prstGeom prst="rect">
+                      <a:avLst/>
+                    </a:prstGeom>
+                    <a:noFill/>
+                    <a:ln>
+                      <a:noFill/>
+                    </a:ln>
+                  </pic:spPr>
+                </pic:pic>
+              </a:graphicData>
+            </a:graphic>
+          </wp:inline>
+        </w:drawing>
+      </w:r>
+      <w:r>
+        <w:rPr>
+          <w:noProof/>
+        </w:rPr>
+        <w:drawing>
+          <wp:inline distT="0" distB="0" distL="0" distR="0" wp14:anchorId="60ECBCB3" wp14:editId="5AEA263A">
+            <wp:extent cx="2674960" cy="4680000"/>
+            <wp:effectExtent l="0" t="0" r="0" b="6350"/>
+            <wp:docPr id="827797924" name="Picture 7"/>
+            <wp:cNvGraphicFramePr>
+              <a:graphicFrameLocks xmlns:a="http://schemas.openxmlformats.org/drawingml/2006/main" noChangeAspect="1"/>
+            </wp:cNvGraphicFramePr>
+            <a:graphic xmlns:a="http://schemas.openxmlformats.org/drawingml/2006/main">
+              <a:graphicData uri="http://schemas.openxmlformats.org/drawingml/2006/picture">
+                <pic:pic xmlns:pic="http://schemas.openxmlformats.org/drawingml/2006/picture">
+                  <pic:nvPicPr>
+                    <pic:cNvPr id="0" name="Picture 7"/>
+                    <pic:cNvPicPr>
+                      <a:picLocks noChangeAspect="1" noChangeArrowheads="1"/>
+                    </pic:cNvPicPr>
+                  </pic:nvPicPr>
+                  <pic:blipFill>
+                    <a:blip r:embed="rId9" cstate="print">
+                      <a:extLst>
+                        <a:ext uri="{28A0092B-C50C-407E-A947-70E740481C1C}">
+                          <a14:useLocalDpi xmlns:a14="http://schemas.microsoft.com/office/drawing/2010/main" val="0"/>
+                        </a:ext>
+                      </a:extLst>
+                    </a:blip>
+                    <a:srcRect/>
+                    <a:stretch>
+                      <a:fillRect/>
+                    </a:stretch>
+                  </pic:blipFill>
+                  <pic:spPr bwMode="auto">
+                    <a:xfrm>
+                      <a:off x="0" y="0"/>
+                      <a:ext cx="2674960" cy="4680000"/>
+                    </a:xfrm>
+                    <a:prstGeom prst="rect">
+                      <a:avLst/>
+                    </a:prstGeom>
+                    <a:noFill/>
+                    <a:ln>
+                      <a:noFill/>
+                    </a:ln>
+                  </pic:spPr>
+                </pic:pic>
+              </a:graphicData>
+            </a:graphic>
+          </wp:inline>
+        </w:drawing>
+      </w:r>
+    </w:p>
+    <w:p>
+      <w:r>
+        <w:t xml:space="preserve">In the austral summer the southern hemisphere is warmed the most and the northern hemisphere is warmed the least so there is the largest net energy imbalance just above the equator. In the austral winter the reverse occurs. </w:t>
       </w:r>
     </w:p>
     <w:sectPr>
@@ -623,6 +1222,28 @@
       <w14:ligatures w14:val="none"/>
     </w:rPr>
   </w:style>
+  <w:style w:type="paragraph" w:styleId="Heading2">
+    <w:name w:val="heading 2"/>
+    <w:basedOn w:val="Normal"/>
+    <w:next w:val="Normal"/>
+    <w:link w:val="Heading2Char"/>
+    <w:uiPriority w:val="9"/>
+    <w:unhideWhenUsed/>
+    <w:qFormat/>
+    <w:rsid w:val="004A17F9"/>
+    <w:pPr>
+      <w:keepNext/>
+      <w:keepLines/>
+      <w:spacing w:before="40" w:after="0"/>
+      <w:outlineLvl w:val="1"/>
+    </w:pPr>
+    <w:rPr>
+      <w:rFonts w:asciiTheme="majorHAnsi" w:eastAsiaTheme="majorEastAsia" w:hAnsiTheme="majorHAnsi" w:cstheme="majorBidi"/>
+      <w:color w:val="2F5496" w:themeColor="accent1" w:themeShade="BF"/>
+      <w:sz w:val="26"/>
+      <w:szCs w:val="26"/>
+    </w:rPr>
+  </w:style>
   <w:style w:type="character" w:default="1" w:styleId="DefaultParagraphFont">
     <w:name w:val="Default Paragraph Font"/>
     <w:uiPriority w:val="1"/>
@@ -665,6 +1286,19 @@
       <w:szCs w:val="48"/>
       <w:lang w:eastAsia="en-NZ"/>
       <w14:ligatures w14:val="none"/>
+    </w:rPr>
+  </w:style>
+  <w:style w:type="character" w:customStyle="1" w:styleId="Heading2Char">
+    <w:name w:val="Heading 2 Char"/>
+    <w:basedOn w:val="DefaultParagraphFont"/>
+    <w:link w:val="Heading2"/>
+    <w:uiPriority w:val="9"/>
+    <w:rsid w:val="004A17F9"/>
+    <w:rPr>
+      <w:rFonts w:asciiTheme="majorHAnsi" w:eastAsiaTheme="majorEastAsia" w:hAnsiTheme="majorHAnsi" w:cstheme="majorBidi"/>
+      <w:color w:val="2F5496" w:themeColor="accent1" w:themeShade="BF"/>
+      <w:sz w:val="26"/>
+      <w:szCs w:val="26"/>
     </w:rPr>
   </w:style>
 </w:styles>

</xml_diff>